<commit_message>
Minor change to impagination
</commit_message>
<xml_diff>
--- a/REQ_s269745.docx
+++ b/REQ_s269745.docx
@@ -5,6 +5,66 @@
     <w:p>
       <w:pPr>
         <w:pStyle w:val="Nessunaspaziatura"/>
+        <w:jc w:val="right"/>
+        <w:rPr>
+          <w:rFonts w:ascii="Palatino Linotype" w:hAnsi="Palatino Linotype"/>
+          <w:u w:val="single"/>
+          <w:lang w:val="en-GB"/>
+        </w:rPr>
+      </w:pPr>
+      <w:proofErr w:type="spellStart"/>
+      <w:r>
+        <w:rPr>
+          <w:rFonts w:ascii="Palatino Linotype" w:hAnsi="Palatino Linotype"/>
+          <w:lang w:val="en-GB"/>
+        </w:rPr>
+        <w:t>Damiano</w:t>
+      </w:r>
+      <w:proofErr w:type="spellEnd"/>
+      <w:r>
+        <w:rPr>
+          <w:rFonts w:ascii="Palatino Linotype" w:hAnsi="Palatino Linotype"/>
+          <w:lang w:val="en-GB"/>
+        </w:rPr>
+        <w:t xml:space="preserve"> </w:t>
+      </w:r>
+      <w:proofErr w:type="spellStart"/>
+      <w:r>
+        <w:rPr>
+          <w:rFonts w:ascii="Palatino Linotype" w:hAnsi="Palatino Linotype"/>
+          <w:lang w:val="en-GB"/>
+        </w:rPr>
+        <w:t>Stochino</w:t>
+      </w:r>
+      <w:proofErr w:type="spellEnd"/>
+      <w:r>
+        <w:rPr>
+          <w:rFonts w:ascii="Palatino Linotype" w:hAnsi="Palatino Linotype"/>
+          <w:lang w:val="en-GB"/>
+        </w:rPr>
+        <w:t xml:space="preserve"> s2</w:t>
+      </w:r>
+      <w:r>
+        <w:rPr>
+          <w:rFonts w:ascii="Palatino Linotype" w:hAnsi="Palatino Linotype"/>
+          <w:lang w:val="en-GB"/>
+        </w:rPr>
+        <w:t>69745</w:t>
+      </w:r>
+    </w:p>
+    <w:p>
+      <w:pPr>
+        <w:pStyle w:val="Nessunaspaziatura"/>
+        <w:rPr>
+          <w:rFonts w:ascii="Palatino Linotype" w:hAnsi="Palatino Linotype"/>
+          <w:b/>
+          <w:lang w:val="en-GB"/>
+        </w:rPr>
+      </w:pPr>
+    </w:p>
+    <w:p>
+      <w:pPr>
+        <w:pStyle w:val="Nessunaspaziatura"/>
         <w:rPr>
           <w:rFonts w:ascii="Palatino Linotype" w:hAnsi="Palatino Linotype"/>
           <w:b/>
@@ -82,7 +142,30 @@
           <w:rFonts w:ascii="Palatino Linotype" w:hAnsi="Palatino Linotype"/>
           <w:lang w:val="en-GB"/>
         </w:rPr>
-        <w:t>that permits users both to upload the prices of the gas stations and read the prices uploaded by other users. In order to make the application simple to use, it should contain the map with all the available gas stations. Moreover, users should be able to find the gas station that better satisfies their needs, such as position, max</w:t>
+        <w:t>that p</w:t>
+      </w:r>
+      <w:bookmarkStart w:id="0" w:name="_GoBack"/>
+      <w:bookmarkEnd w:id="0"/>
+      <w:r>
+        <w:rPr>
+          <w:rFonts w:ascii="Palatino Linotype" w:hAnsi="Palatino Linotype"/>
+          <w:lang w:val="en-GB"/>
+        </w:rPr>
+        <w:t xml:space="preserve">ermits users both to upload the prices of the gas stations and read the prices uploaded by other users. In order to make the application simple to use, it should contain the map with all the available gas stations. Moreover, users should be able to find the gas station that better </w:t>
+      </w:r>
+      <w:r>
+        <w:rPr>
+          <w:rFonts w:ascii="Palatino Linotype" w:hAnsi="Palatino Linotype"/>
+          <w:lang w:val="en-GB"/>
+        </w:rPr>
+        <w:t>satisfies</w:t>
+      </w:r>
+      <w:r>
+        <w:rPr>
+          <w:rFonts w:ascii="Palatino Linotype" w:hAnsi="Palatino Linotype"/>
+          <w:lang w:val="en-GB"/>
+        </w:rPr>
+        <w:t xml:space="preserve"> their needs, such as position, max</w:t>
       </w:r>
       <w:r>
         <w:rPr>
@@ -564,7 +647,7 @@
         <mc:AlternateContent>
           <mc:Choice Requires="wps">
             <w:drawing>
-              <wp:anchor distT="0" distB="0" distL="114300" distR="114300" simplePos="0" relativeHeight="251712512" behindDoc="0" locked="0" layoutInCell="1" allowOverlap="1" wp14:anchorId="54F91321" wp14:editId="725FBB07">
+              <wp:anchor distT="0" distB="0" distL="114300" distR="114300" simplePos="0" relativeHeight="251712512" behindDoc="0" locked="0" layoutInCell="1" allowOverlap="1" wp14:anchorId="274A04E9" wp14:editId="5DAB3316">
                 <wp:simplePos x="0" y="0"/>
                 <wp:positionH relativeFrom="column">
                   <wp:posOffset>3045744</wp:posOffset>
@@ -631,28 +714,74 @@
           </mc:Fallback>
         </mc:AlternateContent>
       </w:r>
+    </w:p>
+    <w:p>
+      <w:pPr>
+        <w:pStyle w:val="Nessunaspaziatura"/>
+        <w:rPr>
+          <w:rFonts w:ascii="Palatino Linotype" w:hAnsi="Palatino Linotype"/>
+          <w:b/>
+          <w:lang w:val="en-GB"/>
+        </w:rPr>
+      </w:pPr>
       <w:r>
         <w:rPr>
           <w:rFonts w:ascii="Palatino Linotype" w:hAnsi="Palatino Linotype"/>
           <w:b/>
+          <w:lang w:val="en-GB"/>
+        </w:rPr>
+        <w:t>Context diagram</w:t>
+      </w:r>
+    </w:p>
+    <w:p>
+      <w:pPr>
+        <w:pStyle w:val="Nessunaspaziatura"/>
+        <w:rPr>
+          <w:rFonts w:ascii="Palatino Linotype" w:hAnsi="Palatino Linotype"/>
+          <w:b/>
+          <w:lang w:val="en-GB"/>
+        </w:rPr>
+      </w:pPr>
+    </w:p>
+    <w:p>
+      <w:pPr>
+        <w:pStyle w:val="Nessunaspaziatura"/>
+        <w:rPr>
+          <w:rFonts w:ascii="Palatino Linotype" w:hAnsi="Palatino Linotype"/>
+          <w:b/>
+          <w:lang w:val="en-GB"/>
+        </w:rPr>
+      </w:pPr>
+    </w:p>
+    <w:p>
+      <w:pPr>
+        <w:pStyle w:val="Nessunaspaziatura"/>
+        <w:rPr>
+          <w:rFonts w:ascii="Palatino Linotype" w:hAnsi="Palatino Linotype"/>
+          <w:b/>
+          <w:lang w:val="en-GB"/>
+        </w:rPr>
+      </w:pPr>
+      <w:r>
+        <w:rPr>
           <w:noProof/>
           <w:lang w:eastAsia="it-IT"/>
         </w:rPr>
         <mc:AlternateContent>
           <mc:Choice Requires="wpg">
             <w:drawing>
-              <wp:anchor distT="0" distB="0" distL="114300" distR="114300" simplePos="0" relativeHeight="251710464" behindDoc="0" locked="0" layoutInCell="1" allowOverlap="1" wp14:anchorId="0C734C9B" wp14:editId="3E4E9446">
+              <wp:anchor distT="0" distB="0" distL="114300" distR="114300" simplePos="0" relativeHeight="251710464" behindDoc="0" locked="0" layoutInCell="1" allowOverlap="1" wp14:anchorId="09EBC5BD" wp14:editId="350D8C46">
                 <wp:simplePos x="0" y="0"/>
                 <wp:positionH relativeFrom="column">
-                  <wp:posOffset>2380615</wp:posOffset>
+                  <wp:posOffset>400685</wp:posOffset>
                 </wp:positionH>
                 <wp:positionV relativeFrom="paragraph">
-                  <wp:posOffset>327025</wp:posOffset>
+                  <wp:posOffset>22225</wp:posOffset>
                 </wp:positionV>
-                <wp:extent cx="1351280" cy="1022985"/>
-                <wp:effectExtent l="0" t="0" r="1270" b="5715"/>
+                <wp:extent cx="5334635" cy="2982595"/>
+                <wp:effectExtent l="0" t="0" r="0" b="8255"/>
                 <wp:wrapTopAndBottom/>
-                <wp:docPr id="284" name="Gruppo 284"/>
+                <wp:docPr id="48" name="Gruppo 48"/>
                 <wp:cNvGraphicFramePr/>
                 <a:graphic xmlns:a="http://schemas.openxmlformats.org/drawingml/2006/main">
                   <a:graphicData uri="http://schemas.microsoft.com/office/word/2010/wordprocessingGroup">
@@ -661,365 +790,9 @@
                       <wpg:grpSpPr>
                         <a:xfrm>
                           <a:off x="0" y="0"/>
-                          <a:ext cx="1351280" cy="1022985"/>
-                          <a:chOff x="-63696" y="0"/>
-                          <a:chExt cx="1353106" cy="1024156"/>
-                        </a:xfrm>
-                      </wpg:grpSpPr>
-                      <wps:wsp>
-                        <wps:cNvPr id="285" name="Ovale 285"/>
-                        <wps:cNvSpPr/>
-                        <wps:spPr>
-                          <a:xfrm>
-                            <a:off x="505475" y="0"/>
-                            <a:ext cx="195569" cy="199231"/>
-                          </a:xfrm>
-                          <a:prstGeom prst="ellipse">
-                            <a:avLst/>
-                          </a:prstGeom>
-                          <a:solidFill>
-                            <a:schemeClr val="accent6">
-                              <a:lumMod val="40000"/>
-                              <a:lumOff val="60000"/>
-                            </a:schemeClr>
-                          </a:solidFill>
-                          <a:ln>
-                            <a:solidFill>
-                              <a:schemeClr val="accent6">
-                                <a:lumMod val="50000"/>
-                              </a:schemeClr>
-                            </a:solidFill>
-                          </a:ln>
-                        </wps:spPr>
-                        <wps:style>
-                          <a:lnRef idx="2">
-                            <a:schemeClr val="accent1">
-                              <a:shade val="50000"/>
-                            </a:schemeClr>
-                          </a:lnRef>
-                          <a:fillRef idx="1">
-                            <a:schemeClr val="accent1"/>
-                          </a:fillRef>
-                          <a:effectRef idx="0">
-                            <a:schemeClr val="accent1"/>
-                          </a:effectRef>
-                          <a:fontRef idx="minor">
-                            <a:schemeClr val="lt1"/>
-                          </a:fontRef>
-                        </wps:style>
-                        <wps:bodyPr rot="0" spcFirstLastPara="0" vertOverflow="overflow" horzOverflow="overflow" vert="horz" wrap="square" lIns="91440" tIns="45720" rIns="91440" bIns="45720" numCol="1" spcCol="0" rtlCol="0" fromWordArt="0" anchor="ctr" anchorCtr="0" forceAA="0" compatLnSpc="1">
-                          <a:prstTxWarp prst="textNoShape">
-                            <a:avLst/>
-                          </a:prstTxWarp>
-                          <a:noAutofit/>
-                        </wps:bodyPr>
-                      </wps:wsp>
-                      <wps:wsp>
-                        <wps:cNvPr id="286" name="Connettore 1 286"/>
-                        <wps:cNvCnPr/>
-                        <wps:spPr>
-                          <a:xfrm>
-                            <a:off x="602027" y="204462"/>
-                            <a:ext cx="0" cy="356362"/>
-                          </a:xfrm>
-                          <a:prstGeom prst="line">
-                            <a:avLst/>
-                          </a:prstGeom>
-                          <a:ln w="28575">
-                            <a:solidFill>
-                              <a:schemeClr val="accent6">
-                                <a:lumMod val="50000"/>
-                              </a:schemeClr>
-                            </a:solidFill>
-                          </a:ln>
-                        </wps:spPr>
-                        <wps:style>
-                          <a:lnRef idx="1">
-                            <a:schemeClr val="accent1"/>
-                          </a:lnRef>
-                          <a:fillRef idx="0">
-                            <a:schemeClr val="accent1"/>
-                          </a:fillRef>
-                          <a:effectRef idx="0">
-                            <a:schemeClr val="accent1"/>
-                          </a:effectRef>
-                          <a:fontRef idx="minor">
-                            <a:schemeClr val="tx1"/>
-                          </a:fontRef>
-                        </wps:style>
-                        <wps:bodyPr/>
-                      </wps:wsp>
-                      <wps:wsp>
-                        <wps:cNvPr id="287" name="Connettore 1 287"/>
-                        <wps:cNvCnPr/>
-                        <wps:spPr>
-                          <a:xfrm>
-                            <a:off x="488437" y="312373"/>
-                            <a:ext cx="242119" cy="0"/>
-                          </a:xfrm>
-                          <a:prstGeom prst="line">
-                            <a:avLst/>
-                          </a:prstGeom>
-                          <a:ln w="28575">
-                            <a:solidFill>
-                              <a:schemeClr val="accent6">
-                                <a:lumMod val="50000"/>
-                              </a:schemeClr>
-                            </a:solidFill>
-                          </a:ln>
-                        </wps:spPr>
-                        <wps:style>
-                          <a:lnRef idx="1">
-                            <a:schemeClr val="accent1"/>
-                          </a:lnRef>
-                          <a:fillRef idx="0">
-                            <a:schemeClr val="accent1"/>
-                          </a:fillRef>
-                          <a:effectRef idx="0">
-                            <a:schemeClr val="accent1"/>
-                          </a:effectRef>
-                          <a:fontRef idx="minor">
-                            <a:schemeClr val="tx1"/>
-                          </a:fontRef>
-                        </wps:style>
-                        <wps:bodyPr/>
-                      </wps:wsp>
-                      <wps:wsp>
-                        <wps:cNvPr id="288" name="Connettore 1 288"/>
-                        <wps:cNvCnPr/>
-                        <wps:spPr>
-                          <a:xfrm flipH="1">
-                            <a:off x="488437" y="556591"/>
-                            <a:ext cx="117121" cy="122844"/>
-                          </a:xfrm>
-                          <a:prstGeom prst="line">
-                            <a:avLst/>
-                          </a:prstGeom>
-                          <a:ln w="28575">
-                            <a:solidFill>
-                              <a:schemeClr val="accent6">
-                                <a:lumMod val="50000"/>
-                              </a:schemeClr>
-                            </a:solidFill>
-                          </a:ln>
-                        </wps:spPr>
-                        <wps:style>
-                          <a:lnRef idx="1">
-                            <a:schemeClr val="accent1"/>
-                          </a:lnRef>
-                          <a:fillRef idx="0">
-                            <a:schemeClr val="accent1"/>
-                          </a:fillRef>
-                          <a:effectRef idx="0">
-                            <a:schemeClr val="accent1"/>
-                          </a:effectRef>
-                          <a:fontRef idx="minor">
-                            <a:schemeClr val="tx1"/>
-                          </a:fontRef>
-                        </wps:style>
-                        <wps:bodyPr/>
-                      </wps:wsp>
-                      <wps:wsp>
-                        <wps:cNvPr id="289" name="Connettore 1 289"/>
-                        <wps:cNvCnPr/>
-                        <wps:spPr>
-                          <a:xfrm>
-                            <a:off x="602027" y="556591"/>
-                            <a:ext cx="120435" cy="122844"/>
-                          </a:xfrm>
-                          <a:prstGeom prst="line">
-                            <a:avLst/>
-                          </a:prstGeom>
-                          <a:ln w="28575">
-                            <a:solidFill>
-                              <a:schemeClr val="accent6">
-                                <a:lumMod val="50000"/>
-                              </a:schemeClr>
-                            </a:solidFill>
-                          </a:ln>
-                        </wps:spPr>
-                        <wps:style>
-                          <a:lnRef idx="1">
-                            <a:schemeClr val="accent1"/>
-                          </a:lnRef>
-                          <a:fillRef idx="0">
-                            <a:schemeClr val="accent1"/>
-                          </a:fillRef>
-                          <a:effectRef idx="0">
-                            <a:schemeClr val="accent1"/>
-                          </a:effectRef>
-                          <a:fontRef idx="minor">
-                            <a:schemeClr val="tx1"/>
-                          </a:fontRef>
-                        </wps:style>
-                        <wps:bodyPr/>
-                      </wps:wsp>
-                      <wps:wsp>
-                        <wps:cNvPr id="290" name="Casella di testo 2"/>
-                        <wps:cNvSpPr txBox="1">
-                          <a:spLocks noChangeArrowheads="1"/>
-                        </wps:cNvSpPr>
-                        <wps:spPr bwMode="auto">
-                          <a:xfrm>
-                            <a:off x="-63696" y="681540"/>
-                            <a:ext cx="1353106" cy="342616"/>
-                          </a:xfrm>
-                          <a:prstGeom prst="rect">
-                            <a:avLst/>
-                          </a:prstGeom>
-                          <a:solidFill>
-                            <a:srgbClr val="FFFFFF"/>
-                          </a:solidFill>
-                          <a:ln w="9525">
-                            <a:noFill/>
-                            <a:miter lim="800000"/>
-                            <a:headEnd/>
-                            <a:tailEnd/>
-                          </a:ln>
-                        </wps:spPr>
-                        <wps:txbx>
-                          <w:txbxContent>
-                            <w:p>
-                              <w:pPr>
-                                <w:jc w:val="center"/>
-                                <w:rPr>
-                                  <w:rFonts w:ascii="Palatino Linotype" w:hAnsi="Palatino Linotype"/>
-                                  <w:b/>
-                                  <w:sz w:val="24"/>
-                                  <w:szCs w:val="24"/>
-                                </w:rPr>
-                              </w:pPr>
-                              <w:r>
-                                <w:rPr>
-                                  <w:b/>
-                                  <w:sz w:val="24"/>
-                                  <w:szCs w:val="24"/>
-                                  <w:lang w:val="en-GB"/>
-                                </w:rPr>
-                                <w:t xml:space="preserve">Stations </w:t>
-                              </w:r>
-                              <w:r>
-                                <w:rPr>
-                                  <w:b/>
-                                  <w:sz w:val="24"/>
-                                  <w:szCs w:val="24"/>
-                                </w:rPr>
-                                <w:t>database</w:t>
-                              </w:r>
-                            </w:p>
-                          </w:txbxContent>
-                        </wps:txbx>
-                        <wps:bodyPr rot="0" vert="horz" wrap="square" lIns="91440" tIns="45720" rIns="91440" bIns="45720" anchor="t" anchorCtr="0">
-                          <a:noAutofit/>
-                        </wps:bodyPr>
-                      </wps:wsp>
-                    </wpg:wgp>
-                  </a:graphicData>
-                </a:graphic>
-                <wp14:sizeRelH relativeFrom="margin">
-                  <wp14:pctWidth>0</wp14:pctWidth>
-                </wp14:sizeRelH>
-                <wp14:sizeRelV relativeFrom="margin">
-                  <wp14:pctHeight>0</wp14:pctHeight>
-                </wp14:sizeRelV>
-              </wp:anchor>
-            </w:drawing>
-          </mc:Choice>
-          <mc:Fallback>
-            <w:pict>
-              <v:group id="Gruppo 284" o:spid="_x0000_s1026" style="position:absolute;margin-left:187.45pt;margin-top:25.75pt;width:106.4pt;height:80.55pt;z-index:251710464;mso-width-relative:margin;mso-height-relative:margin" coordorigin="-636" coordsize="13531,10241" o:gfxdata="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">
-                <v:oval id="Ovale 285" o:spid="_x0000_s1027" style="position:absolute;left:5054;width:1956;height:1992;visibility:visible;mso-wrap-style:square;v-text-anchor:middle" o:gfxdata="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" fillcolor="#fbd4b4 [1305]" strokecolor="#974706 [1609]" strokeweight="2pt"/>
-                <v:line id="Connettore 1 286" o:spid="_x0000_s1028" style="position:absolute;visibility:visible;mso-wrap-style:square" from="6020,2044" to="6020,5608" o:connectortype="straight" o:gfxdata="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" strokecolor="#974706 [1609]" strokeweight="2.25pt"/>
-                <v:line id="Connettore 1 287" o:spid="_x0000_s1029" style="position:absolute;visibility:visible;mso-wrap-style:square" from="4884,3123" to="7305,3123" o:connectortype="straight" o:gfxdata="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" strokecolor="#974706 [1609]" strokeweight="2.25pt"/>
-                <v:line id="Connettore 1 288" o:spid="_x0000_s1030" style="position:absolute;flip:x;visibility:visible;mso-wrap-style:square" from="4884,5565" to="6055,6794" o:connectortype="straight" o:gfxdata="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" strokecolor="#974706 [1609]" strokeweight="2.25pt"/>
-                <v:line id="Connettore 1 289" o:spid="_x0000_s1031" style="position:absolute;visibility:visible;mso-wrap-style:square" from="6020,5565" to="7224,6794" o:connectortype="straight" o:gfxdata="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" strokecolor="#974706 [1609]" strokeweight="2.25pt"/>
-                <v:shapetype id="_x0000_t202" coordsize="21600,21600" o:spt="202" path="m,l,21600r21600,l21600,xe">
-                  <v:stroke joinstyle="miter"/>
-                  <v:path gradientshapeok="t" o:connecttype="rect"/>
-                </v:shapetype>
-                <v:shape id="Casella di testo 2" o:spid="_x0000_s1032" type="#_x0000_t202" style="position:absolute;left:-636;top:6815;width:13530;height:3426;visibility:visible;mso-wrap-style:square;v-text-anchor:top" o:gfxdata="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" stroked="f">
-                  <v:textbox>
-                    <w:txbxContent>
-                      <w:p>
-                        <w:pPr>
-                          <w:jc w:val="center"/>
-                          <w:rPr>
-                            <w:rFonts w:ascii="Palatino Linotype" w:hAnsi="Palatino Linotype"/>
-                            <w:b/>
-                            <w:sz w:val="24"/>
-                            <w:szCs w:val="24"/>
-                          </w:rPr>
-                        </w:pPr>
-                        <w:r>
-                          <w:rPr>
-                            <w:b/>
-                            <w:sz w:val="24"/>
-                            <w:szCs w:val="24"/>
-                            <w:lang w:val="en-GB"/>
-                          </w:rPr>
-                          <w:t xml:space="preserve">Stations </w:t>
-                        </w:r>
-                        <w:r>
-                          <w:rPr>
-                            <w:b/>
-                            <w:sz w:val="24"/>
-                            <w:szCs w:val="24"/>
-                          </w:rPr>
-                          <w:t>database</w:t>
-                        </w:r>
-                      </w:p>
-                    </w:txbxContent>
-                  </v:textbox>
-                </v:shape>
-                <w10:wrap type="topAndBottom"/>
-              </v:group>
-            </w:pict>
-          </mc:Fallback>
-        </mc:AlternateContent>
-      </w:r>
-    </w:p>
-    <w:p>
-      <w:pPr>
-        <w:pStyle w:val="Nessunaspaziatura"/>
-        <w:rPr>
-          <w:rFonts w:ascii="Palatino Linotype" w:hAnsi="Palatino Linotype"/>
-          <w:b/>
-          <w:lang w:val="en-GB"/>
-        </w:rPr>
-      </w:pPr>
-      <w:r>
-        <w:rPr>
-          <w:rFonts w:ascii="Palatino Linotype" w:hAnsi="Palatino Linotype"/>
-          <w:b/>
-          <w:noProof/>
-          <w:lang w:eastAsia="it-IT"/>
-        </w:rPr>
-        <mc:AlternateContent>
-          <mc:Choice Requires="wpg">
-            <w:drawing>
-              <wp:anchor distT="0" distB="0" distL="114300" distR="114300" simplePos="0" relativeHeight="251639808" behindDoc="0" locked="0" layoutInCell="1" allowOverlap="1" wp14:anchorId="23863529" wp14:editId="6EB22D4C">
-                <wp:simplePos x="0" y="0"/>
-                <wp:positionH relativeFrom="column">
-                  <wp:posOffset>401044</wp:posOffset>
-                </wp:positionH>
-                <wp:positionV relativeFrom="paragraph">
-                  <wp:posOffset>465427</wp:posOffset>
-                </wp:positionV>
-                <wp:extent cx="5334746" cy="2657143"/>
-                <wp:effectExtent l="0" t="0" r="0" b="0"/>
-                <wp:wrapTopAndBottom/>
-                <wp:docPr id="40" name="Gruppo 40"/>
-                <wp:cNvGraphicFramePr/>
-                <a:graphic xmlns:a="http://schemas.openxmlformats.org/drawingml/2006/main">
-                  <a:graphicData uri="http://schemas.microsoft.com/office/word/2010/wordprocessingGroup">
-                    <wpg:wgp>
-                      <wpg:cNvGrpSpPr/>
-                      <wpg:grpSpPr>
-                        <a:xfrm>
-                          <a:off x="0" y="0"/>
-                          <a:ext cx="5334746" cy="2657143"/>
+                          <a:ext cx="5334635" cy="2982595"/>
                           <a:chOff x="0" y="0"/>
-                          <a:chExt cx="5334746" cy="2657143"/>
+                          <a:chExt cx="5334745" cy="2983147"/>
                         </a:xfrm>
                       </wpg:grpSpPr>
                       <wps:wsp>
@@ -1027,7 +800,7 @@
                         <wps:cNvSpPr/>
                         <wps:spPr>
                           <a:xfrm>
-                            <a:off x="1781092" y="803081"/>
+                            <a:off x="1781092" y="1129085"/>
                             <a:ext cx="1661160" cy="922020"/>
                           </a:xfrm>
                           <a:prstGeom prst="ellipse">
@@ -1103,7 +876,7 @@
                         <wpg:cNvGrpSpPr/>
                         <wpg:grpSpPr>
                           <a:xfrm>
-                            <a:off x="310101" y="0"/>
+                            <a:off x="310101" y="326004"/>
                             <a:ext cx="527050" cy="993140"/>
                             <a:chOff x="0" y="0"/>
                             <a:chExt cx="527538" cy="993530"/>
@@ -1365,7 +1138,7 @@
                         <wpg:cNvGrpSpPr/>
                         <wpg:grpSpPr>
                           <a:xfrm>
-                            <a:off x="0" y="1637968"/>
+                            <a:off x="0" y="1963972"/>
                             <a:ext cx="1217295" cy="1019175"/>
                             <a:chOff x="-355663" y="0"/>
                             <a:chExt cx="1217831" cy="1019908"/>
@@ -1627,7 +1400,7 @@
                         <wpg:cNvGrpSpPr/>
                         <wpg:grpSpPr>
                           <a:xfrm>
-                            <a:off x="4198289" y="1590260"/>
+                            <a:off x="4198289" y="1916265"/>
                             <a:ext cx="975360" cy="993140"/>
                             <a:chOff x="-237495" y="0"/>
                             <a:chExt cx="975989" cy="993275"/>
@@ -1889,7 +1662,7 @@
                         <wpg:cNvGrpSpPr/>
                         <wpg:grpSpPr>
                           <a:xfrm>
-                            <a:off x="4086971" y="15902"/>
+                            <a:off x="4086970" y="341906"/>
                             <a:ext cx="1247775" cy="1001933"/>
                             <a:chOff x="-369794" y="0"/>
                             <a:chExt cx="1248019" cy="1002069"/>
@@ -2153,7 +1926,7 @@
                         <wps:cNvCnPr/>
                         <wps:spPr>
                           <a:xfrm>
-                            <a:off x="842839" y="572493"/>
+                            <a:off x="842838" y="898498"/>
                             <a:ext cx="993531" cy="509954"/>
                           </a:xfrm>
                           <a:prstGeom prst="line">
@@ -2188,7 +1961,7 @@
                         <wps:cNvCnPr/>
                         <wps:spPr>
                           <a:xfrm flipV="1">
-                            <a:off x="890546" y="1542553"/>
+                            <a:off x="890546" y="1868557"/>
                             <a:ext cx="1036955" cy="527100"/>
                           </a:xfrm>
                           <a:prstGeom prst="line">
@@ -2223,7 +1996,7 @@
                         <wps:cNvCnPr/>
                         <wps:spPr>
                           <a:xfrm>
-                            <a:off x="3260035" y="1542553"/>
+                            <a:off x="3260035" y="1868557"/>
                             <a:ext cx="1151255" cy="417830"/>
                           </a:xfrm>
                           <a:prstGeom prst="line">
@@ -2258,7 +2031,7 @@
                         <wps:cNvCnPr/>
                         <wps:spPr>
                           <a:xfrm flipV="1">
-                            <a:off x="3260035" y="381662"/>
+                            <a:off x="3260035" y="707666"/>
                             <a:ext cx="1150620" cy="611540"/>
                           </a:xfrm>
                           <a:prstGeom prst="line">
@@ -2288,6 +2061,265 @@
                         </wps:style>
                         <wps:bodyPr/>
                       </wps:wsp>
+                      <wpg:grpSp>
+                        <wpg:cNvPr id="284" name="Gruppo 284"/>
+                        <wpg:cNvGrpSpPr/>
+                        <wpg:grpSpPr>
+                          <a:xfrm>
+                            <a:off x="1979875" y="0"/>
+                            <a:ext cx="1351280" cy="1022985"/>
+                            <a:chOff x="-63696" y="0"/>
+                            <a:chExt cx="1353106" cy="1024156"/>
+                          </a:xfrm>
+                        </wpg:grpSpPr>
+                        <wps:wsp>
+                          <wps:cNvPr id="285" name="Ovale 285"/>
+                          <wps:cNvSpPr/>
+                          <wps:spPr>
+                            <a:xfrm>
+                              <a:off x="505475" y="0"/>
+                              <a:ext cx="195569" cy="199231"/>
+                            </a:xfrm>
+                            <a:prstGeom prst="ellipse">
+                              <a:avLst/>
+                            </a:prstGeom>
+                            <a:solidFill>
+                              <a:schemeClr val="accent6">
+                                <a:lumMod val="40000"/>
+                                <a:lumOff val="60000"/>
+                              </a:schemeClr>
+                            </a:solidFill>
+                            <a:ln>
+                              <a:solidFill>
+                                <a:schemeClr val="accent6">
+                                  <a:lumMod val="50000"/>
+                                </a:schemeClr>
+                              </a:solidFill>
+                            </a:ln>
+                          </wps:spPr>
+                          <wps:style>
+                            <a:lnRef idx="2">
+                              <a:schemeClr val="accent1">
+                                <a:shade val="50000"/>
+                              </a:schemeClr>
+                            </a:lnRef>
+                            <a:fillRef idx="1">
+                              <a:schemeClr val="accent1"/>
+                            </a:fillRef>
+                            <a:effectRef idx="0">
+                              <a:schemeClr val="accent1"/>
+                            </a:effectRef>
+                            <a:fontRef idx="minor">
+                              <a:schemeClr val="lt1"/>
+                            </a:fontRef>
+                          </wps:style>
+                          <wps:bodyPr rot="0" spcFirstLastPara="0" vertOverflow="overflow" horzOverflow="overflow" vert="horz" wrap="square" lIns="91440" tIns="45720" rIns="91440" bIns="45720" numCol="1" spcCol="0" rtlCol="0" fromWordArt="0" anchor="ctr" anchorCtr="0" forceAA="0" compatLnSpc="1">
+                            <a:prstTxWarp prst="textNoShape">
+                              <a:avLst/>
+                            </a:prstTxWarp>
+                            <a:noAutofit/>
+                          </wps:bodyPr>
+                        </wps:wsp>
+                        <wps:wsp>
+                          <wps:cNvPr id="286" name="Connettore 1 286"/>
+                          <wps:cNvCnPr/>
+                          <wps:spPr>
+                            <a:xfrm>
+                              <a:off x="602027" y="204462"/>
+                              <a:ext cx="0" cy="356362"/>
+                            </a:xfrm>
+                            <a:prstGeom prst="line">
+                              <a:avLst/>
+                            </a:prstGeom>
+                            <a:ln w="28575">
+                              <a:solidFill>
+                                <a:schemeClr val="accent6">
+                                  <a:lumMod val="50000"/>
+                                </a:schemeClr>
+                              </a:solidFill>
+                            </a:ln>
+                          </wps:spPr>
+                          <wps:style>
+                            <a:lnRef idx="1">
+                              <a:schemeClr val="accent1"/>
+                            </a:lnRef>
+                            <a:fillRef idx="0">
+                              <a:schemeClr val="accent1"/>
+                            </a:fillRef>
+                            <a:effectRef idx="0">
+                              <a:schemeClr val="accent1"/>
+                            </a:effectRef>
+                            <a:fontRef idx="minor">
+                              <a:schemeClr val="tx1"/>
+                            </a:fontRef>
+                          </wps:style>
+                          <wps:bodyPr/>
+                        </wps:wsp>
+                        <wps:wsp>
+                          <wps:cNvPr id="287" name="Connettore 1 287"/>
+                          <wps:cNvCnPr/>
+                          <wps:spPr>
+                            <a:xfrm>
+                              <a:off x="488437" y="312373"/>
+                              <a:ext cx="242119" cy="0"/>
+                            </a:xfrm>
+                            <a:prstGeom prst="line">
+                              <a:avLst/>
+                            </a:prstGeom>
+                            <a:ln w="28575">
+                              <a:solidFill>
+                                <a:schemeClr val="accent6">
+                                  <a:lumMod val="50000"/>
+                                </a:schemeClr>
+                              </a:solidFill>
+                            </a:ln>
+                          </wps:spPr>
+                          <wps:style>
+                            <a:lnRef idx="1">
+                              <a:schemeClr val="accent1"/>
+                            </a:lnRef>
+                            <a:fillRef idx="0">
+                              <a:schemeClr val="accent1"/>
+                            </a:fillRef>
+                            <a:effectRef idx="0">
+                              <a:schemeClr val="accent1"/>
+                            </a:effectRef>
+                            <a:fontRef idx="minor">
+                              <a:schemeClr val="tx1"/>
+                            </a:fontRef>
+                          </wps:style>
+                          <wps:bodyPr/>
+                        </wps:wsp>
+                        <wps:wsp>
+                          <wps:cNvPr id="288" name="Connettore 1 288"/>
+                          <wps:cNvCnPr/>
+                          <wps:spPr>
+                            <a:xfrm flipH="1">
+                              <a:off x="488437" y="556591"/>
+                              <a:ext cx="117121" cy="122844"/>
+                            </a:xfrm>
+                            <a:prstGeom prst="line">
+                              <a:avLst/>
+                            </a:prstGeom>
+                            <a:ln w="28575">
+                              <a:solidFill>
+                                <a:schemeClr val="accent6">
+                                  <a:lumMod val="50000"/>
+                                </a:schemeClr>
+                              </a:solidFill>
+                            </a:ln>
+                          </wps:spPr>
+                          <wps:style>
+                            <a:lnRef idx="1">
+                              <a:schemeClr val="accent1"/>
+                            </a:lnRef>
+                            <a:fillRef idx="0">
+                              <a:schemeClr val="accent1"/>
+                            </a:fillRef>
+                            <a:effectRef idx="0">
+                              <a:schemeClr val="accent1"/>
+                            </a:effectRef>
+                            <a:fontRef idx="minor">
+                              <a:schemeClr val="tx1"/>
+                            </a:fontRef>
+                          </wps:style>
+                          <wps:bodyPr/>
+                        </wps:wsp>
+                        <wps:wsp>
+                          <wps:cNvPr id="289" name="Connettore 1 289"/>
+                          <wps:cNvCnPr/>
+                          <wps:spPr>
+                            <a:xfrm>
+                              <a:off x="602027" y="556591"/>
+                              <a:ext cx="120435" cy="122844"/>
+                            </a:xfrm>
+                            <a:prstGeom prst="line">
+                              <a:avLst/>
+                            </a:prstGeom>
+                            <a:ln w="28575">
+                              <a:solidFill>
+                                <a:schemeClr val="accent6">
+                                  <a:lumMod val="50000"/>
+                                </a:schemeClr>
+                              </a:solidFill>
+                            </a:ln>
+                          </wps:spPr>
+                          <wps:style>
+                            <a:lnRef idx="1">
+                              <a:schemeClr val="accent1"/>
+                            </a:lnRef>
+                            <a:fillRef idx="0">
+                              <a:schemeClr val="accent1"/>
+                            </a:fillRef>
+                            <a:effectRef idx="0">
+                              <a:schemeClr val="accent1"/>
+                            </a:effectRef>
+                            <a:fontRef idx="minor">
+                              <a:schemeClr val="tx1"/>
+                            </a:fontRef>
+                          </wps:style>
+                          <wps:bodyPr/>
+                        </wps:wsp>
+                        <wps:wsp>
+                          <wps:cNvPr id="290" name="Casella di testo 2"/>
+                          <wps:cNvSpPr txBox="1">
+                            <a:spLocks noChangeArrowheads="1"/>
+                          </wps:cNvSpPr>
+                          <wps:spPr bwMode="auto">
+                            <a:xfrm>
+                              <a:off x="-63696" y="681540"/>
+                              <a:ext cx="1353106" cy="342616"/>
+                            </a:xfrm>
+                            <a:prstGeom prst="rect">
+                              <a:avLst/>
+                            </a:prstGeom>
+                            <a:solidFill>
+                              <a:srgbClr val="FFFFFF"/>
+                            </a:solidFill>
+                            <a:ln w="9525">
+                              <a:noFill/>
+                              <a:miter lim="800000"/>
+                              <a:headEnd/>
+                              <a:tailEnd/>
+                            </a:ln>
+                          </wps:spPr>
+                          <wps:txbx>
+                            <w:txbxContent>
+                              <w:p>
+                                <w:pPr>
+                                  <w:jc w:val="center"/>
+                                  <w:rPr>
+                                    <w:rFonts w:ascii="Palatino Linotype" w:hAnsi="Palatino Linotype"/>
+                                    <w:b/>
+                                    <w:sz w:val="24"/>
+                                    <w:szCs w:val="24"/>
+                                  </w:rPr>
+                                </w:pPr>
+                                <w:r>
+                                  <w:rPr>
+                                    <w:b/>
+                                    <w:sz w:val="24"/>
+                                    <w:szCs w:val="24"/>
+                                    <w:lang w:val="en-GB"/>
+                                  </w:rPr>
+                                  <w:t xml:space="preserve">Stations </w:t>
+                                </w:r>
+                                <w:r>
+                                  <w:rPr>
+                                    <w:b/>
+                                    <w:sz w:val="24"/>
+                                    <w:szCs w:val="24"/>
+                                  </w:rPr>
+                                  <w:t>database</w:t>
+                                </w:r>
+                              </w:p>
+                            </w:txbxContent>
+                          </wps:txbx>
+                          <wps:bodyPr rot="0" vert="horz" wrap="square" lIns="91440" tIns="45720" rIns="91440" bIns="45720" anchor="t" anchorCtr="0">
+                            <a:noAutofit/>
+                          </wps:bodyPr>
+                        </wps:wsp>
+                      </wpg:grpSp>
                     </wpg:wgp>
                   </a:graphicData>
                 </a:graphic>
@@ -2296,8 +2328,8 @@
           </mc:Choice>
           <mc:Fallback>
             <w:pict>
-              <v:group id="Gruppo 40" o:spid="_x0000_s1033" style="position:absolute;margin-left:31.6pt;margin-top:36.65pt;width:420.05pt;height:209.2pt;z-index:251639808" coordsize="53347,26571" o:gfxdata="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">
-                <v:oval id="Ovale 2" o:spid="_x0000_s1034" style="position:absolute;left:17810;top:8030;width:16612;height:9221;visibility:visible;mso-wrap-style:square;v-text-anchor:middle" o:gfxdata="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" fillcolor="#fde9d9 [665]" strokecolor="#943634 [2405]" strokeweight="2pt">
+              <v:group id="Gruppo 48" o:spid="_x0000_s1026" style="position:absolute;margin-left:31.55pt;margin-top:1.75pt;width:420.05pt;height:234.85pt;z-index:251710464" coordsize="53347,29831" o:gfxdata="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">
+                <v:oval id="Ovale 2" o:spid="_x0000_s1027" style="position:absolute;left:17810;top:11290;width:16612;height:9221;visibility:visible;mso-wrap-style:square;v-text-anchor:middle" o:gfxdata="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" fillcolor="#fde9d9 [665]" strokecolor="#943634 [2405]" strokeweight="2pt">
                   <v:textbox>
                     <w:txbxContent>
                       <w:p>
@@ -2327,15 +2359,19 @@
                     </w:txbxContent>
                   </v:textbox>
                 </v:oval>
-                <v:group id="Gruppo 11" o:spid="_x0000_s1035" style="position:absolute;left:3101;width:5270;height:9931" coordsize="5275,9935" o:gfxdata="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">
-                  <v:group id="Gruppo 10" o:spid="_x0000_s1036" style="position:absolute;left:1318;width:2423;height:6770" coordsize="2782,7412" o:gfxdata="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">
-                    <v:oval id="Ovale 5" o:spid="_x0000_s1037" style="position:absolute;left:175;width:2248;height:2183;visibility:visible;mso-wrap-style:square;v-text-anchor:middle" o:gfxdata="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" fillcolor="#fbd4b4 [1305]" strokecolor="#974706 [1609]" strokeweight="2pt"/>
-                    <v:line id="Connettore 1 6" o:spid="_x0000_s1038" style="position:absolute;visibility:visible;mso-wrap-style:square" from="1318,2198" to="1318,6103" o:connectortype="straight" o:gfxdata="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" strokecolor="#974706 [1609]" strokeweight="2.25pt"/>
-                    <v:line id="Connettore 1 7" o:spid="_x0000_s1039" style="position:absolute;visibility:visible;mso-wrap-style:square" from="0,3429" to="2782,3429" o:connectortype="straight" o:gfxdata="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" strokecolor="#974706 [1609]" strokeweight="2.25pt"/>
-                    <v:line id="Connettore 1 8" o:spid="_x0000_s1040" style="position:absolute;flip:x;visibility:visible;mso-wrap-style:square" from="0,6066" to="1346,7412" o:connectortype="straight" o:gfxdata="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" strokecolor="#974706 [1609]" strokeweight="2.25pt"/>
-                    <v:line id="Connettore 1 9" o:spid="_x0000_s1041" style="position:absolute;visibility:visible;mso-wrap-style:square" from="1318,6066" to="2703,7412" o:connectortype="straight" o:gfxdata="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" strokecolor="#974706 [1609]" strokeweight="2.25pt"/>
+                <v:group id="Gruppo 11" o:spid="_x0000_s1028" style="position:absolute;left:3101;top:3260;width:5270;height:9931" coordsize="5275,9935" o:gfxdata="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">
+                  <v:group id="Gruppo 10" o:spid="_x0000_s1029" style="position:absolute;left:1318;width:2423;height:6770" coordsize="2782,7412" o:gfxdata="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">
+                    <v:oval id="Ovale 5" o:spid="_x0000_s1030" style="position:absolute;left:175;width:2248;height:2183;visibility:visible;mso-wrap-style:square;v-text-anchor:middle" o:gfxdata="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" fillcolor="#fbd4b4 [1305]" strokecolor="#974706 [1609]" strokeweight="2pt"/>
+                    <v:line id="Connettore 1 6" o:spid="_x0000_s1031" style="position:absolute;visibility:visible;mso-wrap-style:square" from="1318,2198" to="1318,6103" o:connectortype="straight" o:gfxdata="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" strokecolor="#974706 [1609]" strokeweight="2.25pt"/>
+                    <v:line id="Connettore 1 7" o:spid="_x0000_s1032" style="position:absolute;visibility:visible;mso-wrap-style:square" from="0,3429" to="2782,3429" o:connectortype="straight" o:gfxdata="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" strokecolor="#974706 [1609]" strokeweight="2.25pt"/>
+                    <v:line id="Connettore 1 8" o:spid="_x0000_s1033" style="position:absolute;flip:x;visibility:visible;mso-wrap-style:square" from="0,6066" to="1346,7412" o:connectortype="straight" o:gfxdata="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" strokecolor="#974706 [1609]" strokeweight="2.25pt"/>
+                    <v:line id="Connettore 1 9" o:spid="_x0000_s1034" style="position:absolute;visibility:visible;mso-wrap-style:square" from="1318,6066" to="2703,7412" o:connectortype="straight" o:gfxdata="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" strokecolor="#974706 [1609]" strokeweight="2.25pt"/>
                   </v:group>
-                  <v:shape id="Casella di testo 2" o:spid="_x0000_s1042" type="#_x0000_t202" style="position:absolute;top:6506;width:5275;height:3429;visibility:visible;mso-wrap-style:square;v-text-anchor:top" o:gfxdata="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" stroked="f">
+                  <v:shapetype id="_x0000_t202" coordsize="21600,21600" o:spt="202" path="m,l,21600r21600,l21600,xe">
+                    <v:stroke joinstyle="miter"/>
+                    <v:path gradientshapeok="t" o:connecttype="rect"/>
+                  </v:shapetype>
+                  <v:shape id="Casella di testo 2" o:spid="_x0000_s1035" type="#_x0000_t202" style="position:absolute;top:6506;width:5275;height:3429;visibility:visible;mso-wrap-style:square;v-text-anchor:top" o:gfxdata="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" stroked="f">
                     <v:textbox>
                       <w:txbxContent>
                         <w:p>
@@ -2361,15 +2397,15 @@
                     </v:textbox>
                   </v:shape>
                 </v:group>
-                <v:group id="Gruppo 12" o:spid="_x0000_s1043" style="position:absolute;top:16379;width:12172;height:10192" coordorigin="-3556" coordsize="12178,10199" o:gfxdata="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">
-                  <v:group id="Gruppo 13" o:spid="_x0000_s1044" style="position:absolute;left:1318;width:2423;height:6770" coordsize="2782,7412" o:gfxdata="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">
-                    <v:oval id="Ovale 14" o:spid="_x0000_s1045" style="position:absolute;left:175;width:2248;height:2183;visibility:visible;mso-wrap-style:square;v-text-anchor:middle" o:gfxdata="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" fillcolor="#fbd4b4 [1305]" strokecolor="#974706 [1609]" strokeweight="2pt"/>
-                    <v:line id="Connettore 1 15" o:spid="_x0000_s1046" style="position:absolute;visibility:visible;mso-wrap-style:square" from="1318,2198" to="1318,6103" o:connectortype="straight" o:gfxdata="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" strokecolor="#974706 [1609]" strokeweight="2.25pt"/>
-                    <v:line id="Connettore 1 16" o:spid="_x0000_s1047" style="position:absolute;visibility:visible;mso-wrap-style:square" from="0,3429" to="2782,3429" o:connectortype="straight" o:gfxdata="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" strokecolor="#974706 [1609]" strokeweight="2.25pt"/>
-                    <v:line id="Connettore 1 17" o:spid="_x0000_s1048" style="position:absolute;flip:x;visibility:visible;mso-wrap-style:square" from="0,6066" to="1346,7412" o:connectortype="straight" o:gfxdata="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" strokecolor="#974706 [1609]" strokeweight="2.25pt"/>
-                    <v:line id="Connettore 1 18" o:spid="_x0000_s1049" style="position:absolute;visibility:visible;mso-wrap-style:square" from="1318,6066" to="2703,7412" o:connectortype="straight" o:gfxdata="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" strokecolor="#974706 [1609]" strokeweight="2.25pt"/>
+                <v:group id="Gruppo 12" o:spid="_x0000_s1036" style="position:absolute;top:19639;width:12172;height:10192" coordorigin="-3556" coordsize="12178,10199" o:gfxdata="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">
+                  <v:group id="Gruppo 13" o:spid="_x0000_s1037" style="position:absolute;left:1318;width:2423;height:6770" coordsize="2782,7412" o:gfxdata="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">
+                    <v:oval id="Ovale 14" o:spid="_x0000_s1038" style="position:absolute;left:175;width:2248;height:2183;visibility:visible;mso-wrap-style:square;v-text-anchor:middle" o:gfxdata="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" fillcolor="#fbd4b4 [1305]" strokecolor="#974706 [1609]" strokeweight="2pt"/>
+                    <v:line id="Connettore 1 15" o:spid="_x0000_s1039" style="position:absolute;visibility:visible;mso-wrap-style:square" from="1318,2198" to="1318,6103" o:connectortype="straight" o:gfxdata="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" strokecolor="#974706 [1609]" strokeweight="2.25pt"/>
+                    <v:line id="Connettore 1 16" o:spid="_x0000_s1040" style="position:absolute;visibility:visible;mso-wrap-style:square" from="0,3429" to="2782,3429" o:connectortype="straight" o:gfxdata="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" strokecolor="#974706 [1609]" strokeweight="2.25pt"/>
+                    <v:line id="Connettore 1 17" o:spid="_x0000_s1041" style="position:absolute;flip:x;visibility:visible;mso-wrap-style:square" from="0,6066" to="1346,7412" o:connectortype="straight" o:gfxdata="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" strokecolor="#974706 [1609]" strokeweight="2.25pt"/>
+                    <v:line id="Connettore 1 18" o:spid="_x0000_s1042" style="position:absolute;visibility:visible;mso-wrap-style:square" from="1318,6066" to="2703,7412" o:connectortype="straight" o:gfxdata="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" strokecolor="#974706 [1609]" strokeweight="2.25pt"/>
                   </v:group>
-                  <v:shape id="Casella di testo 2" o:spid="_x0000_s1050" type="#_x0000_t202" style="position:absolute;left:-3556;top:6770;width:12177;height:3429;visibility:visible;mso-wrap-style:square;v-text-anchor:top" o:gfxdata="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" stroked="f">
+                  <v:shape id="Casella di testo 2" o:spid="_x0000_s1043" type="#_x0000_t202" style="position:absolute;left:-3556;top:6770;width:12177;height:3429;visibility:visible;mso-wrap-style:square;v-text-anchor:top" o:gfxdata="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" stroked="f">
                     <v:textbox>
                       <w:txbxContent>
                         <w:p>
@@ -2395,15 +2431,15 @@
                     </v:textbox>
                   </v:shape>
                 </v:group>
-                <v:group id="Gruppo 20" o:spid="_x0000_s1051" style="position:absolute;left:41982;top:15902;width:9754;height:9932" coordorigin="-2374" coordsize="9759,9932" o:gfxdata="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">
-                  <v:group id="Gruppo 21" o:spid="_x0000_s1052" style="position:absolute;left:1318;width:2423;height:6770" coordsize="2782,7412" o:gfxdata="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">
-                    <v:oval id="Ovale 22" o:spid="_x0000_s1053" style="position:absolute;left:175;width:2248;height:2183;visibility:visible;mso-wrap-style:square;v-text-anchor:middle" o:gfxdata="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" fillcolor="#fbd4b4 [1305]" strokecolor="#974706 [1609]" strokeweight="2pt"/>
-                    <v:line id="Connettore 1 23" o:spid="_x0000_s1054" style="position:absolute;visibility:visible;mso-wrap-style:square" from="1318,2198" to="1318,6103" o:connectortype="straight" o:gfxdata="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" strokecolor="#974706 [1609]" strokeweight="2.25pt"/>
-                    <v:line id="Connettore 1 24" o:spid="_x0000_s1055" style="position:absolute;visibility:visible;mso-wrap-style:square" from="0,3429" to="2782,3429" o:connectortype="straight" o:gfxdata="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" strokecolor="#974706 [1609]" strokeweight="2.25pt"/>
-                    <v:line id="Connettore 1 25" o:spid="_x0000_s1056" style="position:absolute;flip:x;visibility:visible;mso-wrap-style:square" from="0,6066" to="1346,7412" o:connectortype="straight" o:gfxdata="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" strokecolor="#974706 [1609]" strokeweight="2.25pt"/>
-                    <v:line id="Connettore 1 26" o:spid="_x0000_s1057" style="position:absolute;visibility:visible;mso-wrap-style:square" from="1318,6066" to="2703,7412" o:connectortype="straight" o:gfxdata="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" strokecolor="#974706 [1609]" strokeweight="2.25pt"/>
+                <v:group id="Gruppo 20" o:spid="_x0000_s1044" style="position:absolute;left:41982;top:19162;width:9754;height:9932" coordorigin="-2374" coordsize="9759,9932" o:gfxdata="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">
+                  <v:group id="Gruppo 21" o:spid="_x0000_s1045" style="position:absolute;left:1318;width:2423;height:6770" coordsize="2782,7412" o:gfxdata="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">
+                    <v:oval id="Ovale 22" o:spid="_x0000_s1046" style="position:absolute;left:175;width:2248;height:2183;visibility:visible;mso-wrap-style:square;v-text-anchor:middle" o:gfxdata="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" fillcolor="#fbd4b4 [1305]" strokecolor="#974706 [1609]" strokeweight="2pt"/>
+                    <v:line id="Connettore 1 23" o:spid="_x0000_s1047" style="position:absolute;visibility:visible;mso-wrap-style:square" from="1318,2198" to="1318,6103" o:connectortype="straight" o:gfxdata="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" strokecolor="#974706 [1609]" strokeweight="2.25pt"/>
+                    <v:line id="Connettore 1 24" o:spid="_x0000_s1048" style="position:absolute;visibility:visible;mso-wrap-style:square" from="0,3429" to="2782,3429" o:connectortype="straight" o:gfxdata="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" strokecolor="#974706 [1609]" strokeweight="2.25pt"/>
+                    <v:line id="Connettore 1 25" o:spid="_x0000_s1049" style="position:absolute;flip:x;visibility:visible;mso-wrap-style:square" from="0,6066" to="1346,7412" o:connectortype="straight" o:gfxdata="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" strokecolor="#974706 [1609]" strokeweight="2.25pt"/>
+                    <v:line id="Connettore 1 26" o:spid="_x0000_s1050" style="position:absolute;visibility:visible;mso-wrap-style:square" from="1318,6066" to="2703,7412" o:connectortype="straight" o:gfxdata="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" strokecolor="#974706 [1609]" strokeweight="2.25pt"/>
                   </v:group>
-                  <v:shape id="Casella di testo 2" o:spid="_x0000_s1058" type="#_x0000_t202" style="position:absolute;left:-2374;top:6503;width:9758;height:3429;visibility:visible;mso-wrap-style:square;v-text-anchor:top" o:gfxdata="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" stroked="f">
+                  <v:shape id="Casella di testo 2" o:spid="_x0000_s1051" type="#_x0000_t202" style="position:absolute;left:-2374;top:6503;width:9758;height:3429;visibility:visible;mso-wrap-style:square;v-text-anchor:top" o:gfxdata="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" stroked="f">
                     <v:textbox>
                       <w:txbxContent>
                         <w:p>
@@ -2429,15 +2465,15 @@
                     </v:textbox>
                   </v:shape>
                 </v:group>
-                <v:group id="Gruppo 28" o:spid="_x0000_s1059" style="position:absolute;left:40869;top:159;width:12478;height:10019" coordorigin="-3697" coordsize="12480,10020" o:gfxdata="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">
-                  <v:group id="Gruppo 29" o:spid="_x0000_s1060" style="position:absolute;left:1318;width:2423;height:6770" coordsize="2782,7412" o:gfxdata="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">
-                    <v:oval id="Ovale 30" o:spid="_x0000_s1061" style="position:absolute;left:175;width:2248;height:2183;visibility:visible;mso-wrap-style:square;v-text-anchor:middle" o:gfxdata="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" fillcolor="#fbd4b4 [1305]" strokecolor="#974706 [1609]" strokeweight="2pt"/>
-                    <v:line id="Connettore 1 31" o:spid="_x0000_s1062" style="position:absolute;visibility:visible;mso-wrap-style:square" from="1318,2198" to="1318,6103" o:connectortype="straight" o:gfxdata="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" strokecolor="#974706 [1609]" strokeweight="2.25pt"/>
-                    <v:line id="Connettore 1 32" o:spid="_x0000_s1063" style="position:absolute;visibility:visible;mso-wrap-style:square" from="0,3429" to="2782,3429" o:connectortype="straight" o:gfxdata="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" strokecolor="#974706 [1609]" strokeweight="2.25pt"/>
-                    <v:line id="Connettore 1 33" o:spid="_x0000_s1064" style="position:absolute;flip:x;visibility:visible;mso-wrap-style:square" from="0,6066" to="1346,7412" o:connectortype="straight" o:gfxdata="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" strokecolor="#974706 [1609]" strokeweight="2.25pt"/>
-                    <v:line id="Connettore 1 34" o:spid="_x0000_s1065" style="position:absolute;visibility:visible;mso-wrap-style:square" from="1318,6066" to="2703,7412" o:connectortype="straight" o:gfxdata="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" strokecolor="#974706 [1609]" strokeweight="2.25pt"/>
+                <v:group id="Gruppo 28" o:spid="_x0000_s1052" style="position:absolute;left:40869;top:3419;width:12478;height:10019" coordorigin="-3697" coordsize="12480,10020" o:gfxdata="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">
+                  <v:group id="Gruppo 29" o:spid="_x0000_s1053" style="position:absolute;left:1318;width:2423;height:6770" coordsize="2782,7412" o:gfxdata="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">
+                    <v:oval id="Ovale 30" o:spid="_x0000_s1054" style="position:absolute;left:175;width:2248;height:2183;visibility:visible;mso-wrap-style:square;v-text-anchor:middle" o:gfxdata="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" fillcolor="#fbd4b4 [1305]" strokecolor="#974706 [1609]" strokeweight="2pt"/>
+                    <v:line id="Connettore 1 31" o:spid="_x0000_s1055" style="position:absolute;visibility:visible;mso-wrap-style:square" from="1318,2198" to="1318,6103" o:connectortype="straight" o:gfxdata="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" strokecolor="#974706 [1609]" strokeweight="2.25pt"/>
+                    <v:line id="Connettore 1 32" o:spid="_x0000_s1056" style="position:absolute;visibility:visible;mso-wrap-style:square" from="0,3429" to="2782,3429" o:connectortype="straight" o:gfxdata="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" strokecolor="#974706 [1609]" strokeweight="2.25pt"/>
+                    <v:line id="Connettore 1 33" o:spid="_x0000_s1057" style="position:absolute;flip:x;visibility:visible;mso-wrap-style:square" from="0,6066" to="1346,7412" o:connectortype="straight" o:gfxdata="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" strokecolor="#974706 [1609]" strokeweight="2.25pt"/>
+                    <v:line id="Connettore 1 34" o:spid="_x0000_s1058" style="position:absolute;visibility:visible;mso-wrap-style:square" from="1318,6066" to="2703,7412" o:connectortype="straight" o:gfxdata="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" strokecolor="#974706 [1609]" strokeweight="2.25pt"/>
                   </v:group>
-                  <v:shape id="Casella di testo 2" o:spid="_x0000_s1066" type="#_x0000_t202" style="position:absolute;left:-3697;top:6591;width:12479;height:3429;visibility:visible;mso-wrap-style:square;v-text-anchor:top" o:gfxdata="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" stroked="f">
+                  <v:shape id="Casella di testo 2" o:spid="_x0000_s1059" type="#_x0000_t202" style="position:absolute;left:-3697;top:6591;width:12479;height:3429;visibility:visible;mso-wrap-style:square;v-text-anchor:top" o:gfxdata="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" stroked="f">
                     <v:textbox>
                       <w:txbxContent>
                         <w:p>
@@ -2465,24 +2501,57 @@
                     </v:textbox>
                   </v:shape>
                 </v:group>
-                <v:line id="Connettore 1 36" o:spid="_x0000_s1067" style="position:absolute;visibility:visible;mso-wrap-style:square" from="8428,5724" to="18363,10824" o:connectortype="straight" o:gfxdata="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" strokecolor="#974706 [1609]" strokeweight="1.5pt"/>
-                <v:line id="Connettore 1 37" o:spid="_x0000_s1068" style="position:absolute;flip:y;visibility:visible;mso-wrap-style:square" from="8905,15425" to="19275,20696" o:connectortype="straight" o:gfxdata="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" strokecolor="#974706 [1609]" strokeweight="1.5pt"/>
-                <v:line id="Connettore 1 38" o:spid="_x0000_s1069" style="position:absolute;visibility:visible;mso-wrap-style:square" from="32600,15425" to="44112,19603" o:connectortype="straight" o:gfxdata="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" strokecolor="#974706 [1609]" strokeweight="1.5pt"/>
-                <v:line id="Connettore 1 39" o:spid="_x0000_s1070" style="position:absolute;flip:y;visibility:visible;mso-wrap-style:square" from="32600,3816" to="44106,9932" o:connectortype="straight" o:gfxdata="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" strokecolor="#974706 [1609]" strokeweight="1.5pt"/>
+                <v:line id="Connettore 1 36" o:spid="_x0000_s1060" style="position:absolute;visibility:visible;mso-wrap-style:square" from="8428,8984" to="18363,14084" o:connectortype="straight" o:gfxdata="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" strokecolor="#974706 [1609]" strokeweight="1.5pt"/>
+                <v:line id="Connettore 1 37" o:spid="_x0000_s1061" style="position:absolute;flip:y;visibility:visible;mso-wrap-style:square" from="8905,18685" to="19275,23956" o:connectortype="straight" o:gfxdata="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" strokecolor="#974706 [1609]" strokeweight="1.5pt"/>
+                <v:line id="Connettore 1 38" o:spid="_x0000_s1062" style="position:absolute;visibility:visible;mso-wrap-style:square" from="32600,18685" to="44112,22863" o:connectortype="straight" o:gfxdata="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" strokecolor="#974706 [1609]" strokeweight="1.5pt"/>
+                <v:line id="Connettore 1 39" o:spid="_x0000_s1063" style="position:absolute;flip:y;visibility:visible;mso-wrap-style:square" from="32600,7076" to="44106,13192" o:connectortype="straight" o:gfxdata="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" strokecolor="#974706 [1609]" strokeweight="1.5pt"/>
+                <v:group id="Gruppo 284" o:spid="_x0000_s1064" style="position:absolute;left:19798;width:13513;height:10229" coordorigin="-636" coordsize="13531,10241" o:gfxdata="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">
+                  <v:oval id="Ovale 285" o:spid="_x0000_s1065" style="position:absolute;left:5054;width:1956;height:1992;visibility:visible;mso-wrap-style:square;v-text-anchor:middle" o:gfxdata="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" fillcolor="#fbd4b4 [1305]" strokecolor="#974706 [1609]" strokeweight="2pt"/>
+                  <v:line id="Connettore 1 286" o:spid="_x0000_s1066" style="position:absolute;visibility:visible;mso-wrap-style:square" from="6020,2044" to="6020,5608" o:connectortype="straight" o:gfxdata="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" strokecolor="#974706 [1609]" strokeweight="2.25pt"/>
+                  <v:line id="Connettore 1 287" o:spid="_x0000_s1067" style="position:absolute;visibility:visible;mso-wrap-style:square" from="4884,3123" to="7305,3123" o:connectortype="straight" o:gfxdata="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" strokecolor="#974706 [1609]" strokeweight="2.25pt"/>
+                  <v:line id="Connettore 1 288" o:spid="_x0000_s1068" style="position:absolute;flip:x;visibility:visible;mso-wrap-style:square" from="4884,5565" to="6055,6794" o:connectortype="straight" o:gfxdata="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" strokecolor="#974706 [1609]" strokeweight="2.25pt"/>
+                  <v:line id="Connettore 1 289" o:spid="_x0000_s1069" style="position:absolute;visibility:visible;mso-wrap-style:square" from="6020,5565" to="7224,6794" o:connectortype="straight" o:gfxdata="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" strokecolor="#974706 [1609]" strokeweight="2.25pt"/>
+                  <v:shape id="Casella di testo 2" o:spid="_x0000_s1070" type="#_x0000_t202" style="position:absolute;left:-636;top:6815;width:13530;height:3426;visibility:visible;mso-wrap-style:square;v-text-anchor:top" o:gfxdata="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" stroked="f">
+                    <v:textbox>
+                      <w:txbxContent>
+                        <w:p>
+                          <w:pPr>
+                            <w:jc w:val="center"/>
+                            <w:rPr>
+                              <w:rFonts w:ascii="Palatino Linotype" w:hAnsi="Palatino Linotype"/>
+                              <w:b/>
+                              <w:sz w:val="24"/>
+                              <w:szCs w:val="24"/>
+                            </w:rPr>
+                          </w:pPr>
+                          <w:r>
+                            <w:rPr>
+                              <w:b/>
+                              <w:sz w:val="24"/>
+                              <w:szCs w:val="24"/>
+                              <w:lang w:val="en-GB"/>
+                            </w:rPr>
+                            <w:t xml:space="preserve">Stations </w:t>
+                          </w:r>
+                          <w:r>
+                            <w:rPr>
+                              <w:b/>
+                              <w:sz w:val="24"/>
+                              <w:szCs w:val="24"/>
+                            </w:rPr>
+                            <w:t>database</w:t>
+                          </w:r>
+                        </w:p>
+                      </w:txbxContent>
+                    </v:textbox>
+                  </v:shape>
+                </v:group>
                 <w10:wrap type="topAndBottom"/>
               </v:group>
             </w:pict>
           </mc:Fallback>
         </mc:AlternateContent>
       </w:r>
-      <w:r>
-        <w:rPr>
-          <w:rFonts w:ascii="Palatino Linotype" w:hAnsi="Palatino Linotype"/>
-          <w:b/>
-          <w:lang w:val="en-GB"/>
-        </w:rPr>
-        <w:t>Context diagram</w:t>
-      </w:r>
     </w:p>
     <w:p>
       <w:pPr>
@@ -2503,12 +2572,33 @@
           <w:lang w:val="en-GB"/>
         </w:rPr>
       </w:pPr>
+    </w:p>
+    <w:p>
+      <w:pPr>
+        <w:pStyle w:val="Nessunaspaziatura"/>
+        <w:rPr>
+          <w:rFonts w:ascii="Palatino Linotype" w:hAnsi="Palatino Linotype"/>
+          <w:b/>
+          <w:lang w:val="en-GB"/>
+        </w:rPr>
+      </w:pPr>
+    </w:p>
+    <w:p>
+      <w:pPr>
+        <w:pStyle w:val="Nessunaspaziatura"/>
+        <w:rPr>
+          <w:rFonts w:ascii="Palatino Linotype" w:hAnsi="Palatino Linotype"/>
+          <w:b/>
+          <w:lang w:val="en-GB"/>
+        </w:rPr>
+      </w:pPr>
       <w:r>
         <w:rPr>
           <w:rFonts w:ascii="Palatino Linotype" w:hAnsi="Palatino Linotype"/>
           <w:b/>
           <w:lang w:val="en-GB"/>
         </w:rPr>
+        <w:lastRenderedPageBreak/>
         <w:t>Interfaces</w:t>
       </w:r>
     </w:p>
@@ -2760,7 +2850,6 @@
                 <w:rFonts w:ascii="Palatino Linotype" w:hAnsi="Palatino Linotype"/>
                 <w:lang w:val="en-GB"/>
               </w:rPr>
-              <w:lastRenderedPageBreak/>
               <w:t>Moderator</w:t>
             </w:r>
           </w:p>
@@ -3470,12 +3559,123 @@
           <w:lang w:val="en-GB"/>
         </w:rPr>
       </w:pPr>
+    </w:p>
+    <w:p>
+      <w:pPr>
+        <w:pStyle w:val="Nessunaspaziatura"/>
+        <w:rPr>
+          <w:rFonts w:ascii="Palatino Linotype" w:hAnsi="Palatino Linotype"/>
+          <w:b/>
+          <w:lang w:val="en-GB"/>
+        </w:rPr>
+      </w:pPr>
+    </w:p>
+    <w:p>
+      <w:pPr>
+        <w:pStyle w:val="Nessunaspaziatura"/>
+        <w:rPr>
+          <w:rFonts w:ascii="Palatino Linotype" w:hAnsi="Palatino Linotype"/>
+          <w:b/>
+          <w:lang w:val="en-GB"/>
+        </w:rPr>
+      </w:pPr>
+    </w:p>
+    <w:p>
+      <w:pPr>
+        <w:pStyle w:val="Nessunaspaziatura"/>
+        <w:rPr>
+          <w:rFonts w:ascii="Palatino Linotype" w:hAnsi="Palatino Linotype"/>
+          <w:b/>
+          <w:lang w:val="en-GB"/>
+        </w:rPr>
+      </w:pPr>
+    </w:p>
+    <w:p>
+      <w:pPr>
+        <w:pStyle w:val="Nessunaspaziatura"/>
+        <w:rPr>
+          <w:rFonts w:ascii="Palatino Linotype" w:hAnsi="Palatino Linotype"/>
+          <w:b/>
+          <w:lang w:val="en-GB"/>
+        </w:rPr>
+      </w:pPr>
+    </w:p>
+    <w:p>
+      <w:pPr>
+        <w:pStyle w:val="Nessunaspaziatura"/>
+        <w:rPr>
+          <w:rFonts w:ascii="Palatino Linotype" w:hAnsi="Palatino Linotype"/>
+          <w:b/>
+          <w:lang w:val="en-GB"/>
+        </w:rPr>
+      </w:pPr>
+    </w:p>
+    <w:p>
+      <w:pPr>
+        <w:pStyle w:val="Nessunaspaziatura"/>
+        <w:rPr>
+          <w:rFonts w:ascii="Palatino Linotype" w:hAnsi="Palatino Linotype"/>
+          <w:b/>
+          <w:lang w:val="en-GB"/>
+        </w:rPr>
+      </w:pPr>
+    </w:p>
+    <w:p>
+      <w:pPr>
+        <w:pStyle w:val="Nessunaspaziatura"/>
+        <w:rPr>
+          <w:rFonts w:ascii="Palatino Linotype" w:hAnsi="Palatino Linotype"/>
+          <w:b/>
+          <w:lang w:val="en-GB"/>
+        </w:rPr>
+      </w:pPr>
+    </w:p>
+    <w:p>
+      <w:pPr>
+        <w:pStyle w:val="Nessunaspaziatura"/>
+        <w:rPr>
+          <w:rFonts w:ascii="Palatino Linotype" w:hAnsi="Palatino Linotype"/>
+          <w:b/>
+          <w:lang w:val="en-GB"/>
+        </w:rPr>
+      </w:pPr>
+    </w:p>
+    <w:p>
+      <w:pPr>
+        <w:pStyle w:val="Nessunaspaziatura"/>
+        <w:rPr>
+          <w:rFonts w:ascii="Palatino Linotype" w:hAnsi="Palatino Linotype"/>
+          <w:b/>
+          <w:lang w:val="en-GB"/>
+        </w:rPr>
+      </w:pPr>
+    </w:p>
+    <w:p>
+      <w:pPr>
+        <w:pStyle w:val="Nessunaspaziatura"/>
+        <w:rPr>
+          <w:rFonts w:ascii="Palatino Linotype" w:hAnsi="Palatino Linotype"/>
+          <w:b/>
+          <w:lang w:val="en-GB"/>
+        </w:rPr>
+      </w:pPr>
+    </w:p>
+    <w:p>
+      <w:pPr>
+        <w:pStyle w:val="Nessunaspaziatura"/>
+        <w:rPr>
+          <w:rFonts w:ascii="Palatino Linotype" w:hAnsi="Palatino Linotype"/>
+          <w:b/>
+          <w:lang w:val="en-GB"/>
+        </w:rPr>
+      </w:pPr>
       <w:r>
         <w:rPr>
           <w:rFonts w:ascii="Palatino Linotype" w:hAnsi="Palatino Linotype"/>
           <w:b/>
           <w:lang w:val="en-GB"/>
         </w:rPr>
+        <w:lastRenderedPageBreak/>
         <w:t>Use case diagram</w:t>
       </w:r>
     </w:p>
@@ -4716,7 +4916,6 @@
           <w:rFonts w:ascii="Palatino Linotype" w:hAnsi="Palatino Linotype"/>
           <w:lang w:val="en-GB"/>
         </w:rPr>
-        <w:lastRenderedPageBreak/>
         <w:t>UC2</w:t>
       </w:r>
     </w:p>
@@ -6988,11 +7187,21 @@
           <w:lang w:val="en-GB"/>
         </w:rPr>
       </w:pPr>
+    </w:p>
+    <w:p>
+      <w:pPr>
+        <w:pStyle w:val="Nessunaspaziatura"/>
+        <w:rPr>
+          <w:rFonts w:ascii="Palatino Linotype" w:hAnsi="Palatino Linotype"/>
+          <w:lang w:val="en-GB"/>
+        </w:rPr>
+      </w:pPr>
       <w:r>
         <w:rPr>
           <w:rFonts w:ascii="Palatino Linotype" w:hAnsi="Palatino Linotype"/>
           <w:lang w:val="en-GB"/>
         </w:rPr>
+        <w:lastRenderedPageBreak/>
         <w:t>UC4</w:t>
       </w:r>
     </w:p>
@@ -8922,16 +9131,7 @@
           <w:b/>
           <w:lang w:val="en-GB"/>
         </w:rPr>
-        <w:lastRenderedPageBreak/>
-        <w:t>Use case</w:t>
-      </w:r>
-      <w:r>
-        <w:rPr>
-          <w:rFonts w:ascii="Palatino Linotype" w:hAnsi="Palatino Linotype"/>
-          <w:b/>
-          <w:lang w:val="en-GB"/>
-        </w:rPr>
-        <w:t>s</w:t>
+        <w:t>Use cases</w:t>
       </w:r>
     </w:p>
     <w:p>
@@ -9357,14 +9557,7 @@
                 <w:rFonts w:ascii="Palatino Linotype" w:hAnsi="Palatino Linotype"/>
                 <w:lang w:val="en-GB"/>
               </w:rPr>
-              <w:t>User U</w:t>
-            </w:r>
-            <w:r>
-              <w:rPr>
-                <w:rFonts w:ascii="Palatino Linotype" w:hAnsi="Palatino Linotype"/>
-                <w:lang w:val="en-GB"/>
-              </w:rPr>
-              <w:t>, Stations database DB</w:t>
+              <w:t>User U, Stations database DB</w:t>
             </w:r>
           </w:p>
         </w:tc>
@@ -9502,21 +9695,7 @@
                 <w:rFonts w:ascii="Palatino Linotype" w:hAnsi="Palatino Linotype"/>
                 <w:lang w:val="en-GB"/>
               </w:rPr>
-              <w:t>U</w:t>
-            </w:r>
-            <w:r>
-              <w:rPr>
-                <w:rFonts w:ascii="Palatino Linotype" w:hAnsi="Palatino Linotype"/>
-                <w:lang w:val="en-GB"/>
-              </w:rPr>
-              <w:t xml:space="preserve"> uploads new prices, the entry </w:t>
-            </w:r>
-            <w:r>
-              <w:rPr>
-                <w:rFonts w:ascii="Palatino Linotype" w:hAnsi="Palatino Linotype"/>
-                <w:lang w:val="en-GB"/>
-              </w:rPr>
-              <w:t>relative to S is updated in DB.</w:t>
+              <w:t>U uploads new prices, the entry relative to S is updated in DB.</w:t>
             </w:r>
           </w:p>
         </w:tc>
@@ -9638,14 +9817,7 @@
                 <w:rFonts w:ascii="Palatino Linotype" w:hAnsi="Palatino Linotype"/>
                 <w:lang w:val="en-GB"/>
               </w:rPr>
-              <w:t xml:space="preserve">User </w:t>
-            </w:r>
-            <w:r>
-              <w:rPr>
-                <w:rFonts w:ascii="Palatino Linotype" w:hAnsi="Palatino Linotype"/>
-                <w:lang w:val="en-GB"/>
-              </w:rPr>
-              <w:t>U, Moderator M, Stations database DB</w:t>
+              <w:t>User U, Moderator M, Stations database DB</w:t>
             </w:r>
           </w:p>
         </w:tc>
@@ -9691,14 +9863,7 @@
                 <w:rFonts w:ascii="Palatino Linotype" w:hAnsi="Palatino Linotype"/>
                 <w:lang w:val="en-GB"/>
               </w:rPr>
-              <w:t xml:space="preserve">Station S </w:t>
-            </w:r>
-            <w:r>
-              <w:rPr>
-                <w:rFonts w:ascii="Palatino Linotype" w:hAnsi="Palatino Linotype"/>
-                <w:lang w:val="en-GB"/>
-              </w:rPr>
-              <w:t>do not exists in DB</w:t>
+              <w:t>Station S do not exists in DB</w:t>
             </w:r>
           </w:p>
         </w:tc>
@@ -10012,6 +10177,7 @@
                 <w:b/>
                 <w:lang w:val="en-GB"/>
               </w:rPr>
+              <w:lastRenderedPageBreak/>
               <w:t>Post-condition</w:t>
             </w:r>
           </w:p>
@@ -10079,14 +10245,7 @@
                 <w:rFonts w:ascii="Palatino Linotype" w:hAnsi="Palatino Linotype"/>
                 <w:lang w:val="en-GB"/>
               </w:rPr>
-              <w:t xml:space="preserve">U1 </w:t>
-            </w:r>
-            <w:r>
-              <w:rPr>
-                <w:rFonts w:ascii="Palatino Linotype" w:hAnsi="Palatino Linotype"/>
-                <w:lang w:val="en-GB"/>
-              </w:rPr>
-              <w:t>report U2 to the M</w:t>
+              <w:t>U1 report U2 to the M</w:t>
             </w:r>
           </w:p>
           <w:p>
@@ -10243,16 +10402,7 @@
           <w:rFonts w:ascii="Palatino Linotype" w:hAnsi="Palatino Linotype"/>
           <w:lang w:val="en-GB"/>
         </w:rPr>
-        <w:t xml:space="preserve">SC1 – </w:t>
-      </w:r>
-      <w:bookmarkStart w:id="0" w:name="_GoBack"/>
-      <w:bookmarkEnd w:id="0"/>
-      <w:r>
-        <w:rPr>
-          <w:rFonts w:ascii="Palatino Linotype" w:hAnsi="Palatino Linotype"/>
-          <w:lang w:val="en-GB"/>
-        </w:rPr>
-        <w:t>UC1</w:t>
+        <w:t>SC1 – UC1</w:t>
       </w:r>
     </w:p>
     <w:tbl>
@@ -10444,21 +10594,7 @@
                 <w:rFonts w:ascii="Palatino Linotype" w:hAnsi="Palatino Linotype"/>
                 <w:lang w:val="en-GB"/>
               </w:rPr>
-              <w:t>U</w:t>
-            </w:r>
-            <w:r>
-              <w:rPr>
-                <w:rFonts w:ascii="Palatino Linotype" w:hAnsi="Palatino Linotype"/>
-                <w:lang w:val="en-GB"/>
-              </w:rPr>
-              <w:t>ser</w:t>
-            </w:r>
-            <w:r>
-              <w:rPr>
-                <w:rFonts w:ascii="Palatino Linotype" w:hAnsi="Palatino Linotype"/>
-                <w:lang w:val="en-GB"/>
-              </w:rPr>
-              <w:t xml:space="preserve"> specify the search parameters, and shown in OSM</w:t>
+              <w:t>User specify the search parameters, and shown in OSM</w:t>
             </w:r>
           </w:p>
         </w:tc>
@@ -11785,7 +11921,7 @@
 </file>
 
 <file path=customXml/itemProps1.xml><?xml version="1.0" encoding="utf-8"?>
-<ds:datastoreItem xmlns:ds="http://schemas.openxmlformats.org/officeDocument/2006/customXml" ds:itemID="{242FDCAF-E187-44B9-8D6D-654EE6E07879}">
+<ds:datastoreItem xmlns:ds="http://schemas.openxmlformats.org/officeDocument/2006/customXml" ds:itemID="{7B7A36EF-72EF-4F3A-A1EF-838135E58D1A}">
   <ds:schemaRefs>
     <ds:schemaRef ds:uri="http://schemas.openxmlformats.org/officeDocument/2006/bibliography"/>
   </ds:schemaRefs>

</xml_diff>